<commit_message>
pandoc converted to doc from updated tex
</commit_message>
<xml_diff>
--- a/_other/pandoc/fansample.docx
+++ b/_other/pandoc/fansample.docx
@@ -353,18 +353,33 @@
         <w:t xml:space="preserve"> </w:t>
       </w:r>
       <w:r>
-        <w:t xml:space="preserve">is a paper on Human Capital.</w:t>
+        <w:t xml:space="preserve">is a paper on Human Capital. Early childhood health and economic circumstances could have lasting effects on adult socioeconomic outcomes</w:t>
+      </w:r>
+      <w:r>
+        <w:t xml:space="preserve"> </w:t>
+      </w:r>
+      <w:r>
+        <w:t xml:space="preserve">(Case, Fertig, and Paxson 2005)</w:t>
+      </w:r>
+      <w:r>
+        <w:t xml:space="preserve">.</w:t>
+      </w:r>
+      <w:r>
+        <w:rPr>
+          <w:rStyle w:val="FootnoteReference"/>
+        </w:rPr>
+        <w:footnoteReference w:id="22"/>
       </w:r>
     </w:p>
     <w:p>
       <w:pPr>
         <w:pStyle w:val="Heading1"/>
       </w:pPr>
-      <w:bookmarkStart w:id="22" w:name="url-test"/>
+      <w:bookmarkStart w:id="23" w:name="url-test"/>
       <w:r>
         <w:t xml:space="preserve">URL Test</w:t>
       </w:r>
-      <w:bookmarkEnd w:id="22"/>
+      <w:bookmarkEnd w:id="23"/>
     </w:p>
     <w:p>
       <w:pPr>
@@ -373,7 +388,7 @@
           <w:ilvl w:val="0"/>
         </w:numPr>
       </w:pPr>
-      <w:hyperlink r:id="rId23">
+      <w:hyperlink r:id="rId24">
         <w:r>
           <w:rPr>
             <w:rStyle w:val="Hyperlink"/>
@@ -389,7 +404,7 @@
           <w:ilvl w:val="0"/>
         </w:numPr>
       </w:pPr>
-      <w:hyperlink r:id="rId24">
+      <w:hyperlink r:id="rId25">
         <w:r>
           <w:rPr>
             <w:rStyle w:val="Hyperlink"/>
@@ -402,28 +417,28 @@
       <w:pPr>
         <w:pStyle w:val="Heading1"/>
       </w:pPr>
-      <w:bookmarkStart w:id="25" w:name="pandoc"/>
+      <w:bookmarkStart w:id="26" w:name="pandoc"/>
       <w:r>
         <w:t xml:space="preserve">Pandoc</w:t>
       </w:r>
-      <w:bookmarkEnd w:id="25"/>
+      <w:bookmarkEnd w:id="26"/>
     </w:p>
     <w:p>
       <w:pPr>
         <w:pStyle w:val="Heading2"/>
       </w:pPr>
-      <w:bookmarkStart w:id="26" w:name="install-and-convert-tex-to-word"/>
+      <w:bookmarkStart w:id="27" w:name="install-and-convert-tex-to-word"/>
       <w:r>
         <w:t xml:space="preserve">Install and convert Tex to Word</w:t>
       </w:r>
-      <w:bookmarkEnd w:id="26"/>
+      <w:bookmarkEnd w:id="27"/>
     </w:p>
     <w:p>
       <w:pPr>
         <w:pStyle w:val="FirstParagraph"/>
       </w:pPr>
       <w:r>
-        <w:t xml:space="preserve">For editing latex files in word.</w:t>
+        <w:t xml:space="preserve">For editing latex files in word to benefit from tracked changes.</w:t>
       </w:r>
     </w:p>
     <w:p>
@@ -439,7 +454,7 @@
       <w:r>
         <w:t xml:space="preserve"> </w:t>
       </w:r>
-      <w:hyperlink r:id="rId27">
+      <w:hyperlink r:id="rId28">
         <w:r>
           <w:rPr>
             <w:rStyle w:val="Hyperlink"/>
@@ -497,11 +512,11 @@
       <w:pPr>
         <w:pStyle w:val="Heading2"/>
       </w:pPr>
-      <w:bookmarkStart w:id="28" w:name="convert-from-tex-to-word-and-markdown"/>
-      <w:r>
-        <w:t xml:space="preserve">Convert from tex to word and markdown</w:t>
-      </w:r>
-      <w:bookmarkEnd w:id="28"/>
+      <w:bookmarkStart w:id="29" w:name="convert-from-tex-to-word-with-bibliography"/>
+      <w:r>
+        <w:t xml:space="preserve">Convert from Tex to Word with bibliography</w:t>
+      </w:r>
+      <w:bookmarkEnd w:id="29"/>
     </w:p>
     <w:p>
       <w:pPr>
@@ -514,38 +529,21 @@
         <w:rPr>
           <w:i/>
         </w:rPr>
-        <w:t xml:space="preserve">run this for tex to word</w:t>
-      </w:r>
-      <w:r>
-        <w:t xml:space="preserve">: pandoc -s fansample.tex -o fansample.docx</w:t>
-      </w:r>
-    </w:p>
-    <w:p>
-      <w:pPr>
-        <w:numPr>
-          <w:numId w:val="1003"/>
-          <w:ilvl w:val="0"/>
-        </w:numPr>
-      </w:pPr>
-      <w:r>
-        <w:rPr>
-          <w:i/>
-        </w:rPr>
-        <w:t xml:space="preserve">run this for tex to md</w:t>
-      </w:r>
-      <w:r>
-        <w:t xml:space="preserve">: pandoc -s fansample.tex -o fansample.md</w:t>
+        <w:t xml:space="preserve">run this for word to tex</w:t>
+      </w:r>
+      <w:r>
+        <w:t xml:space="preserve">: pandoc –bibliography=fansample.bib -o fansample.docx fansample.tex</w:t>
       </w:r>
     </w:p>
     <w:p>
       <w:pPr>
         <w:pStyle w:val="Heading2"/>
       </w:pPr>
-      <w:bookmarkStart w:id="29" w:name="convert-from-back-to-tex-from-word"/>
-      <w:r>
-        <w:t xml:space="preserve">Convert from back to tex from word</w:t>
-      </w:r>
-      <w:bookmarkEnd w:id="29"/>
+      <w:bookmarkStart w:id="30" w:name="convert-from-word-from-tex"/>
+      <w:r>
+        <w:t xml:space="preserve">Convert from Word from Tex</w:t>
+      </w:r>
+      <w:bookmarkEnd w:id="30"/>
     </w:p>
     <w:p>
       <w:pPr>
@@ -564,31 +562,7 @@
         <w:t xml:space="preserve">: pandoc -s fansample.docx -o fansampleBACKDOCX.tex</w:t>
       </w:r>
     </w:p>
-    <w:p>
-      <w:pPr>
-        <w:pStyle w:val="Heading2"/>
-      </w:pPr>
-      <w:bookmarkStart w:id="30" w:name="convert-with-bibliography"/>
-      <w:r>
-        <w:t xml:space="preserve">Convert with Bibliography</w:t>
-      </w:r>
-      <w:bookmarkEnd w:id="30"/>
-    </w:p>
-    <w:p>
-      <w:pPr>
-        <w:pStyle w:val="FirstParagraph"/>
-      </w:pPr>
-      <w:r>
-        <w:t xml:space="preserve">Suppose the file</w:t>
-      </w:r>
-      <w:r>
-        <w:t xml:space="preserve"> </w:t>
-      </w:r>
-      <w:r>
-        <w:t xml:space="preserve">pandoc –bibliography=BiblatexChinaClosureWestern.bib -o Draft20180210.docx Draft20180210.tex</w:t>
-      </w:r>
-    </w:p>
-    <w:bookmarkStart w:id="33" w:name="refs"/>
+    <w:bookmarkStart w:id="37" w:name="refs"/>
     <w:bookmarkStart w:id="32" w:name="ref-becker_human_1986"/>
     <w:p>
       <w:pPr>
@@ -628,7 +602,85 @@
       </w:r>
     </w:p>
     <w:bookmarkEnd w:id="32"/>
-    <w:bookmarkEnd w:id="33"/>
+    <w:bookmarkStart w:id="34" w:name="ref-case_lasting_2005"/>
+    <w:p>
+      <w:pPr>
+        <w:pStyle w:val="Bibliography"/>
+      </w:pPr>
+      <w:r>
+        <w:t xml:space="preserve">Case, Anne, Angela Fertig, and Christina Paxson. 2005. “The Lasting Impact of Childhood Health and Circumstance.”</w:t>
+      </w:r>
+      <w:r>
+        <w:t xml:space="preserve"> </w:t>
+      </w:r>
+      <w:r>
+        <w:rPr>
+          <w:i/>
+        </w:rPr>
+        <w:t xml:space="preserve">Journal of Health Economics</w:t>
+      </w:r>
+      <w:r>
+        <w:t xml:space="preserve"> </w:t>
+      </w:r>
+      <w:r>
+        <w:t xml:space="preserve">24 (2): 365–89.</w:t>
+      </w:r>
+      <w:r>
+        <w:t xml:space="preserve"> </w:t>
+      </w:r>
+      <w:hyperlink r:id="rId33">
+        <w:r>
+          <w:rPr>
+            <w:rStyle w:val="Hyperlink"/>
+          </w:rPr>
+          <w:t xml:space="preserve">https://doi.org/10.1016/j.jhealeco.2004.09.008</w:t>
+        </w:r>
+      </w:hyperlink>
+      <w:r>
+        <w:t xml:space="preserve">.</w:t>
+      </w:r>
+    </w:p>
+    <w:bookmarkEnd w:id="34"/>
+    <w:bookmarkStart w:id="36" w:name="ref-conti_understanding_2010"/>
+    <w:p>
+      <w:pPr>
+        <w:pStyle w:val="Bibliography"/>
+      </w:pPr>
+      <w:r>
+        <w:t xml:space="preserve">Conti, Gabriella, and James J Heckman. 2010. “Understanding the Early Origins of the Education–Health Gradient.”</w:t>
+      </w:r>
+      <w:r>
+        <w:t xml:space="preserve"> </w:t>
+      </w:r>
+      <w:r>
+        <w:rPr>
+          <w:i/>
+        </w:rPr>
+        <w:t xml:space="preserve">Perspectives on Psychological Science</w:t>
+      </w:r>
+      <w:r>
+        <w:t xml:space="preserve"> </w:t>
+      </w:r>
+      <w:r>
+        <w:t xml:space="preserve">5 (5): 585–605.</w:t>
+      </w:r>
+      <w:r>
+        <w:t xml:space="preserve"> </w:t>
+      </w:r>
+      <w:hyperlink r:id="rId35">
+        <w:r>
+          <w:rPr>
+            <w:rStyle w:val="Hyperlink"/>
+          </w:rPr>
+          <w:t xml:space="preserve">https://doi.org/10.1177/1745691610383502</w:t>
+        </w:r>
+      </w:hyperlink>
+      <w:r>
+        <w:t xml:space="preserve">.</w:t>
+      </w:r>
+    </w:p>
+    <w:bookmarkEnd w:id="36"/>
+    <w:bookmarkEnd w:id="37"/>
     <w:sectPr/>
   </w:body>
 </w:document>
@@ -651,6 +703,34 @@
     <w:p>
       <w:r>
         <w:separator/>
+      </w:r>
+    </w:p>
+  </w:footnote>
+  <w:footnote w:id="22">
+    <w:p>
+      <w:pPr>
+        <w:pStyle w:val="FootnoteText"/>
+      </w:pPr>
+      <w:r>
+        <w:rPr>
+          <w:rStyle w:val="FootnoteReference"/>
+        </w:rPr>
+        <w:footnoteRef/>
+      </w:r>
+      <w:r>
+        <w:t xml:space="preserve"> </w:t>
+      </w:r>
+      <w:r>
+        <w:t xml:space="preserve">"In this article, we develop a framework for analyzing the causal effects of interventions in the presence of latent factors that could affect outcomes, even in the absence of interventions"</w:t>
+      </w:r>
+      <w:r>
+        <w:t xml:space="preserve"> </w:t>
+      </w:r>
+      <w:r>
+        <w:t xml:space="preserve">(Conti and Heckman 2010)</w:t>
+      </w:r>
+      <w:r>
+        <w:t xml:space="preserve">.</w:t>
       </w:r>
     </w:p>
   </w:footnote>

</xml_diff>